<commit_message>
Custom Directives Code Addes
</commit_message>
<xml_diff>
--- a/Syllabus/AngularJS @5PM(Online).docx
+++ b/Syllabus/AngularJS @5PM(Online).docx
@@ -1794,11 +1794,13 @@
               <w:jc w:val="center"/>
               <w:rPr>
                 <w:rFonts w:ascii="Calibri" w:eastAsia="Times New Roman" w:hAnsi="Calibri" w:cs="Calibri"/>
-              </w:rPr>
-            </w:pPr>
-            <w:r>
-              <w:rPr>
-                <w:rFonts w:ascii="Calibri" w:eastAsia="Times New Roman" w:hAnsi="Calibri" w:cs="Calibri"/>
+                <w:color w:val="00B050"/>
+              </w:rPr>
+            </w:pPr>
+            <w:r>
+              <w:rPr>
+                <w:rFonts w:ascii="Calibri" w:eastAsia="Times New Roman" w:hAnsi="Calibri" w:cs="Calibri"/>
+                <w:color w:val="00B050"/>
               </w:rPr>
               <w:t>7</w:t>
             </w:r>
@@ -1823,11 +1825,13 @@
               <w:jc w:val="center"/>
               <w:rPr>
                 <w:rFonts w:ascii="Calibri" w:eastAsia="Times New Roman" w:hAnsi="Calibri" w:cs="Calibri"/>
-              </w:rPr>
-            </w:pPr>
-            <w:r>
-              <w:rPr>
-                <w:rFonts w:ascii="Calibri" w:eastAsia="Times New Roman" w:hAnsi="Calibri" w:cs="Calibri"/>
+                <w:color w:val="00B050"/>
+              </w:rPr>
+            </w:pPr>
+            <w:r>
+              <w:rPr>
+                <w:rFonts w:ascii="Calibri" w:eastAsia="Times New Roman" w:hAnsi="Calibri" w:cs="Calibri"/>
+                <w:color w:val="00B050"/>
               </w:rPr>
               <w:t>Custom Directives</w:t>
             </w:r>
@@ -1851,11 +1855,13 @@
               <w:spacing w:after="0" w:line="240" w:lineRule="auto"/>
               <w:rPr>
                 <w:rFonts w:ascii="Calibri" w:eastAsia="Times New Roman" w:hAnsi="Calibri" w:cs="Calibri"/>
-              </w:rPr>
-            </w:pPr>
-            <w:r>
-              <w:rPr>
-                <w:rFonts w:ascii="Calibri" w:eastAsia="Times New Roman" w:hAnsi="Calibri" w:cs="Calibri"/>
+                <w:color w:val="00B050"/>
+              </w:rPr>
+            </w:pPr>
+            <w:r>
+              <w:rPr>
+                <w:rFonts w:ascii="Calibri" w:eastAsia="Times New Roman" w:hAnsi="Calibri" w:cs="Calibri"/>
+                <w:color w:val="00B050"/>
               </w:rPr>
               <w:t>Properties of Custom Directives</w:t>
             </w:r>
@@ -1881,11 +1887,13 @@
               <w:jc w:val="center"/>
               <w:rPr>
                 <w:rFonts w:ascii="Calibri" w:eastAsia="Times New Roman" w:hAnsi="Calibri" w:cs="Calibri"/>
-              </w:rPr>
-            </w:pPr>
-            <w:r>
-              <w:rPr>
-                <w:rFonts w:ascii="Calibri" w:eastAsia="Times New Roman" w:hAnsi="Calibri" w:cs="Calibri"/>
+                <w:color w:val="00B050"/>
+              </w:rPr>
+            </w:pPr>
+            <w:r>
+              <w:rPr>
+                <w:rFonts w:ascii="Calibri" w:eastAsia="Times New Roman" w:hAnsi="Calibri" w:cs="Calibri"/>
+                <w:color w:val="00B050"/>
               </w:rPr>
               <w:t>4 hrs</w:t>
             </w:r>
@@ -1911,11 +1919,13 @@
               <w:jc w:val="center"/>
               <w:rPr>
                 <w:rFonts w:ascii="Calibri" w:eastAsia="Times New Roman" w:hAnsi="Calibri" w:cs="Calibri"/>
-              </w:rPr>
-            </w:pPr>
-            <w:r>
-              <w:rPr>
-                <w:rFonts w:ascii="Calibri" w:eastAsia="Times New Roman" w:hAnsi="Calibri" w:cs="Calibri"/>
+                <w:color w:val="00B050"/>
+              </w:rPr>
+            </w:pPr>
+            <w:r>
+              <w:rPr>
+                <w:rFonts w:ascii="Calibri" w:eastAsia="Times New Roman" w:hAnsi="Calibri" w:cs="Calibri"/>
+                <w:color w:val="00B050"/>
               </w:rPr>
               <w:t>2 days</w:t>
             </w:r>

</xml_diff>

<commit_message>
Static Angular Application & Dynamic Angular Application
</commit_message>
<xml_diff>
--- a/Syllabus/AngularJS @5PM(Online).docx
+++ b/Syllabus/AngularJS @5PM(Online).docx
@@ -2128,11 +2128,13 @@
               <w:jc w:val="center"/>
               <w:rPr>
                 <w:rFonts w:ascii="Calibri" w:eastAsia="Times New Roman" w:hAnsi="Calibri" w:cs="Calibri"/>
-              </w:rPr>
-            </w:pPr>
-            <w:r>
-              <w:rPr>
-                <w:rFonts w:ascii="Calibri" w:eastAsia="Times New Roman" w:hAnsi="Calibri" w:cs="Calibri"/>
+                <w:color w:val="00B050"/>
+              </w:rPr>
+            </w:pPr>
+            <w:r>
+              <w:rPr>
+                <w:rFonts w:ascii="Calibri" w:eastAsia="Times New Roman" w:hAnsi="Calibri" w:cs="Calibri"/>
+                <w:color w:val="00B050"/>
               </w:rPr>
               <w:t>9</w:t>
             </w:r>
@@ -2157,11 +2159,13 @@
               <w:jc w:val="center"/>
               <w:rPr>
                 <w:rFonts w:ascii="Calibri" w:eastAsia="Times New Roman" w:hAnsi="Calibri" w:cs="Calibri"/>
-              </w:rPr>
-            </w:pPr>
-            <w:r>
-              <w:rPr>
-                <w:rFonts w:ascii="Calibri" w:eastAsia="Times New Roman" w:hAnsi="Calibri" w:cs="Calibri"/>
+                <w:color w:val="00B050"/>
+              </w:rPr>
+            </w:pPr>
+            <w:r>
+              <w:rPr>
+                <w:rFonts w:ascii="Calibri" w:eastAsia="Times New Roman" w:hAnsi="Calibri" w:cs="Calibri"/>
+                <w:color w:val="00B050"/>
               </w:rPr>
               <w:t>Communication Between Controllers</w:t>
             </w:r>
@@ -2185,11 +2189,13 @@
               <w:spacing w:after="0" w:line="240" w:lineRule="auto"/>
               <w:rPr>
                 <w:rFonts w:ascii="Calibri" w:eastAsia="Times New Roman" w:hAnsi="Calibri" w:cs="Calibri"/>
-              </w:rPr>
-            </w:pPr>
-            <w:r>
-              <w:rPr>
-                <w:rFonts w:ascii="Calibri" w:eastAsia="Times New Roman" w:hAnsi="Calibri" w:cs="Calibri"/>
+                <w:color w:val="00B050"/>
+              </w:rPr>
+            </w:pPr>
+            <w:r>
+              <w:rPr>
+                <w:rFonts w:ascii="Calibri" w:eastAsia="Times New Roman" w:hAnsi="Calibri" w:cs="Calibri"/>
+                <w:color w:val="00B050"/>
               </w:rPr>
               <w:t>1.By using $</w:t>
             </w:r>
@@ -2197,6 +2203,7 @@
             <w:r>
               <w:rPr>
                 <w:rFonts w:ascii="Calibri" w:eastAsia="Times New Roman" w:hAnsi="Calibri" w:cs="Calibri"/>
+                <w:color w:val="00B050"/>
               </w:rPr>
               <w:t>rootScope</w:t>
             </w:r>
@@ -2204,6 +2211,7 @@
             <w:r>
               <w:rPr>
                 <w:rFonts w:ascii="Calibri" w:eastAsia="Times New Roman" w:hAnsi="Calibri" w:cs="Calibri"/>
+                <w:color w:val="00B050"/>
               </w:rPr>
               <w:t xml:space="preserve">                                                         2.By using Services                                                               3.$broadcast                                                                            4.$emit</w:t>
             </w:r>
@@ -2229,11 +2237,13 @@
               <w:jc w:val="center"/>
               <w:rPr>
                 <w:rFonts w:ascii="Calibri" w:eastAsia="Times New Roman" w:hAnsi="Calibri" w:cs="Calibri"/>
-              </w:rPr>
-            </w:pPr>
-            <w:r>
-              <w:rPr>
-                <w:rFonts w:ascii="Calibri" w:eastAsia="Times New Roman" w:hAnsi="Calibri" w:cs="Calibri"/>
+                <w:color w:val="00B050"/>
+              </w:rPr>
+            </w:pPr>
+            <w:r>
+              <w:rPr>
+                <w:rFonts w:ascii="Calibri" w:eastAsia="Times New Roman" w:hAnsi="Calibri" w:cs="Calibri"/>
+                <w:color w:val="00B050"/>
               </w:rPr>
               <w:t>4 hrs</w:t>
             </w:r>
@@ -2259,11 +2269,13 @@
               <w:jc w:val="center"/>
               <w:rPr>
                 <w:rFonts w:ascii="Calibri" w:eastAsia="Times New Roman" w:hAnsi="Calibri" w:cs="Calibri"/>
-              </w:rPr>
-            </w:pPr>
-            <w:r>
-              <w:rPr>
-                <w:rFonts w:ascii="Calibri" w:eastAsia="Times New Roman" w:hAnsi="Calibri" w:cs="Calibri"/>
+                <w:color w:val="00B050"/>
+              </w:rPr>
+            </w:pPr>
+            <w:r>
+              <w:rPr>
+                <w:rFonts w:ascii="Calibri" w:eastAsia="Times New Roman" w:hAnsi="Calibri" w:cs="Calibri"/>
+                <w:color w:val="00B050"/>
               </w:rPr>
               <w:t>2 days</w:t>
             </w:r>

</xml_diff>